<commit_message>
added login to wireframe
</commit_message>
<xml_diff>
--- a/wireframe/Better Off Costumes UX study.docx
+++ b/wireframe/Better Off Costumes UX study.docx
@@ -160,7 +160,31 @@
         <w:rPr>
           <w:rFonts w:eastAsia="Times New Roman"/>
         </w:rPr>
-        <w:t>With this project costumes shops both professional and amateur will be able to track and monitor inventory as it is rented, create invoices and to make costumes available on an exchange for rental made online.</w:t>
+        <w:t>With this project</w:t>
+      </w:r>
+      <w:r>
+        <w:rPr>
+          <w:rFonts w:eastAsia="Times New Roman"/>
+        </w:rPr>
+        <w:t>,</w:t>
+      </w:r>
+      <w:r>
+        <w:rPr>
+          <w:rFonts w:eastAsia="Times New Roman"/>
+        </w:rPr>
+        <w:t xml:space="preserve"> costumes shops both professional and amateur will be able to track and monitor inventory as it is rented, create invoices</w:t>
+      </w:r>
+      <w:r>
+        <w:rPr>
+          <w:rFonts w:eastAsia="Times New Roman"/>
+        </w:rPr>
+        <w:t xml:space="preserve">, and </w:t>
+      </w:r>
+      <w:r>
+        <w:rPr>
+          <w:rFonts w:eastAsia="Times New Roman"/>
+        </w:rPr>
+        <w:t>make costumes available for rental online.</w:t>
       </w:r>
     </w:p>
     <w:p>
@@ -183,13 +207,40 @@
         </w:rPr>
       </w:pPr>
       <w:r>
-        <w:t xml:space="preserve">Many Costume Shops currently do not use an inventory system.  When a customer wants a </w:t>
+        <w:t>Many costume s</w:t>
+      </w:r>
+      <w:r>
+        <w:t xml:space="preserve">hops currently do not use an inventory system.  When a customer wants a </w:t>
       </w:r>
       <w:r>
         <w:t>costume,</w:t>
       </w:r>
       <w:r>
-        <w:t xml:space="preserve"> they go to a rack choose and write down a description on a piece of paper.  File it under the customer's name in a folder. When the customer brings it back they pull out the piece of paper and match it to the costume.  </w:t>
+        <w:t xml:space="preserve"> they go to a rack </w:t>
+      </w:r>
+      <w:r>
+        <w:t xml:space="preserve">and </w:t>
+      </w:r>
+      <w:r>
+        <w:t>choose</w:t>
+      </w:r>
+      <w:r>
+        <w:t xml:space="preserve">.  The employee </w:t>
+      </w:r>
+      <w:r>
+        <w:t>write</w:t>
+      </w:r>
+      <w:r>
+        <w:t>s</w:t>
+      </w:r>
+      <w:r>
+        <w:t xml:space="preserve"> down a </w:t>
+      </w:r>
+      <w:r>
+        <w:t>description on a piece of paper and files</w:t>
+      </w:r>
+      <w:r>
+        <w:t xml:space="preserve"> it under the customer's name in a folder. When the customer brings it back they pull out the piece of paper and match it to the costume.  </w:t>
       </w:r>
     </w:p>
     <w:p>
@@ -216,7 +267,19 @@
         <w:t xml:space="preserve">We want to replace this with </w:t>
       </w:r>
       <w:r>
-        <w:t xml:space="preserve">an app and a QR code attached to the costume so to create the invoice all they have to do is scan the QR code to check it out and scan the QR code to check it in. </w:t>
+        <w:t>an app and a QR</w:t>
+      </w:r>
+      <w:r>
+        <w:t xml:space="preserve"> code attached to the costume.  T</w:t>
+      </w:r>
+      <w:r>
+        <w:t>o create the invoice</w:t>
+      </w:r>
+      <w:r>
+        <w:t>, all the costume shop has</w:t>
+      </w:r>
+      <w:r>
+        <w:t xml:space="preserve"> to do is scan the QR code to check it out and scan the QR code to check it in. </w:t>
       </w:r>
     </w:p>
     <w:p>
@@ -240,7 +303,16 @@
         </w:rPr>
       </w:pPr>
       <w:r>
-        <w:t>User Research with the costumes shop that will be beta testing the software. Develop the UX/UI to showcase to different customers.</w:t>
+        <w:t>User Research with the costume</w:t>
+      </w:r>
+      <w:r>
+        <w:t xml:space="preserve"> shop</w:t>
+      </w:r>
+      <w:r>
+        <w:t>s</w:t>
+      </w:r>
+      <w:r>
+        <w:t xml:space="preserve"> that will be beta testing the software. Develop the UX/UI to showcase to different customers.</w:t>
       </w:r>
     </w:p>
     <w:p>
@@ -279,13 +351,34 @@
         </w:rPr>
       </w:pPr>
       <w:r>
-        <w:t xml:space="preserve">Many Costume Shops currently do not use an inventory system.  When a customer wants a </w:t>
-      </w:r>
-      <w:r>
-        <w:t>costume,</w:t>
-      </w:r>
-      <w:r>
-        <w:t xml:space="preserve"> they go to a rack choose and write down a description on a piece of paper.  File it under the customer's name in a folder. When the customer brings it back they pull out the piece of paper and match it to the costume.  </w:t>
+        <w:t>Many costume s</w:t>
+      </w:r>
+      <w:r>
+        <w:t xml:space="preserve">hops currently do not use an inventory system.  When a customer wants a costume, they go to a rack </w:t>
+      </w:r>
+      <w:r>
+        <w:t xml:space="preserve">and </w:t>
+      </w:r>
+      <w:r>
+        <w:t>choose</w:t>
+      </w:r>
+      <w:r>
+        <w:t xml:space="preserve">.  The employee </w:t>
+      </w:r>
+      <w:r>
+        <w:t>write</w:t>
+      </w:r>
+      <w:r>
+        <w:t>s</w:t>
+      </w:r>
+      <w:r>
+        <w:t xml:space="preserve"> down a </w:t>
+      </w:r>
+      <w:r>
+        <w:t>description on a piece of paper and files</w:t>
+      </w:r>
+      <w:r>
+        <w:t xml:space="preserve"> it under the customer's name in a folder. When the customer brings it back they pull out the piece of paper and match it to the costume.  </w:t>
       </w:r>
     </w:p>
     <w:p>
@@ -301,6 +394,17 @@
     </w:p>
     <w:p>
       <w:pPr>
+        <w:spacing w:after="0" w:line="240" w:lineRule="auto"/>
+        <w:rPr>
+          <w:rFonts w:ascii="Times New Roman" w:eastAsia="Times New Roman" w:hAnsi="Times New Roman" w:cs="Times New Roman"/>
+          <w:iCs w:val="0"/>
+          <w:sz w:val="24"/>
+          <w:szCs w:val="24"/>
+        </w:rPr>
+      </w:pPr>
+    </w:p>
+    <w:p>
+      <w:pPr>
         <w:pStyle w:val="Heading4"/>
         <w:rPr>
           <w:rFonts w:ascii="Times New Roman" w:hAnsi="Times New Roman"/>
@@ -308,6 +412,7 @@
         </w:rPr>
       </w:pPr>
       <w:r>
+        <w:lastRenderedPageBreak/>
         <w:t>The Solution:</w:t>
       </w:r>
     </w:p>
@@ -322,13 +427,20 @@
       <w:r>
         <w:t xml:space="preserve">We want to replace this with </w:t>
       </w:r>
-      <w:proofErr w:type="gramStart"/>
-      <w:r>
-        <w:t>a an</w:t>
-      </w:r>
-      <w:proofErr w:type="gramEnd"/>
-      <w:r>
-        <w:t xml:space="preserve"> app and a QR code attached to the costume so to create the invoice all they have to do is scan the QR code to check it out and scan the QR code to check it in. </w:t>
+      <w:r>
+        <w:t>an app and a QR</w:t>
+      </w:r>
+      <w:r>
+        <w:t xml:space="preserve"> code attached to the costume.  T</w:t>
+      </w:r>
+      <w:r>
+        <w:t>o create the invoice</w:t>
+      </w:r>
+      <w:r>
+        <w:t>, all the costume shop has</w:t>
+      </w:r>
+      <w:r>
+        <w:t xml:space="preserve"> to do is scan the QR code to check it out and scan the QR code to check it in. </w:t>
       </w:r>
     </w:p>
     <w:p>
@@ -340,7 +452,6 @@
         </w:rPr>
       </w:pPr>
       <w:r>
-        <w:lastRenderedPageBreak/>
         <w:t>My Role:</w:t>
       </w:r>
     </w:p>
@@ -444,7 +555,31 @@
         <w:rPr>
           <w:rFonts w:eastAsia="Times New Roman"/>
         </w:rPr>
-        <w:t xml:space="preserve">Provide an inventory system in which reports can be created as to what is the most popular costumes and styles are rented. </w:t>
+        <w:t>Provide an inventory system in which repo</w:t>
+      </w:r>
+      <w:r>
+        <w:rPr>
+          <w:rFonts w:eastAsia="Times New Roman"/>
+        </w:rPr>
+        <w:t>rts can be created as to what are</w:t>
+      </w:r>
+      <w:r>
+        <w:rPr>
+          <w:rFonts w:eastAsia="Times New Roman"/>
+        </w:rPr>
+        <w:t xml:space="preserve"> the most popular costu</w:t>
+      </w:r>
+      <w:r>
+        <w:rPr>
+          <w:rFonts w:eastAsia="Times New Roman"/>
+        </w:rPr>
+        <w:t>mes and styles</w:t>
+      </w:r>
+      <w:r>
+        <w:rPr>
+          <w:rFonts w:eastAsia="Times New Roman"/>
+        </w:rPr>
+        <w:t xml:space="preserve"> rented. </w:t>
       </w:r>
     </w:p>
     <w:p>
@@ -458,17 +593,9 @@
         <w:rPr>
           <w:rFonts w:eastAsia="Times New Roman"/>
         </w:rPr>
-        <w:t xml:space="preserve">Bring the inventory of costume shops together in one marketplace in order for any individual to search for desired costumes prior to entering the store. Development of an </w:t>
-      </w:r>
-      <w:bookmarkStart w:id="0" w:name="_GoBack"/>
-      <w:r>
-        <w:rPr>
-          <w:rFonts w:eastAsia="Times New Roman"/>
-        </w:rPr>
-        <w:t>Exchange or Pinterest style board that can show what costumes are available to rent.</w:t>
-      </w:r>
-    </w:p>
-    <w:bookmarkEnd w:id="0"/>
+        <w:t>Bring the inventory of costume shops together in one marketplace in order for any individual to search for desired costumes prior to entering the store. Development of an Exchange or Pinterest style board that can show what costumes are available to rent.</w:t>
+      </w:r>
+    </w:p>
     <w:p>
       <w:pPr>
         <w:pStyle w:val="ListParagraph"/>
@@ -480,7 +607,43 @@
         <w:rPr>
           <w:rFonts w:eastAsia="Times New Roman"/>
         </w:rPr>
-        <w:t>Online rentals that that can be selected, invoiced and paid for by Better Off Costumes the costumes then can be pulled and ready for pickup by the costume shop prior to the customer enter the shop.</w:t>
+        <w:t>Online rentals that that can be selected, invoiced</w:t>
+      </w:r>
+      <w:r>
+        <w:rPr>
+          <w:rFonts w:eastAsia="Times New Roman"/>
+        </w:rPr>
+        <w:t>,</w:t>
+      </w:r>
+      <w:r>
+        <w:rPr>
+          <w:rFonts w:eastAsia="Times New Roman"/>
+        </w:rPr>
+        <w:t xml:space="preserve"> and paid for by Better Off Costumes</w:t>
+      </w:r>
+      <w:r>
+        <w:rPr>
+          <w:rFonts w:eastAsia="Times New Roman"/>
+        </w:rPr>
+        <w:t>. T</w:t>
+      </w:r>
+      <w:r>
+        <w:rPr>
+          <w:rFonts w:eastAsia="Times New Roman"/>
+        </w:rPr>
+        <w:t>he costumes then can be pulled and ready for pickup by the costume shop prior to the customer enter</w:t>
+      </w:r>
+      <w:r>
+        <w:rPr>
+          <w:rFonts w:eastAsia="Times New Roman"/>
+        </w:rPr>
+        <w:t>ing</w:t>
+      </w:r>
+      <w:r>
+        <w:rPr>
+          <w:rFonts w:eastAsia="Times New Roman"/>
+        </w:rPr>
+        <w:t xml:space="preserve"> the shop.</w:t>
       </w:r>
     </w:p>
     <w:p>
@@ -632,7 +795,25 @@
         <w:rPr>
           <w:rFonts w:eastAsia="Times New Roman"/>
         </w:rPr>
-        <w:t>After working several hours as a retail clerk renting out costumes and checking them in.  This quickly allowed me to identify with the employees as to the pain points the employees listed</w:t>
+        <w:t xml:space="preserve">After working several hours as a retail clerk renting out </w:t>
+      </w:r>
+      <w:r>
+        <w:rPr>
+          <w:rFonts w:eastAsia="Times New Roman"/>
+        </w:rPr>
+        <w:t xml:space="preserve">costumes and checking them in, I was able to quickly </w:t>
+      </w:r>
+      <w:r>
+        <w:rPr>
+          <w:rFonts w:eastAsia="Times New Roman"/>
+        </w:rPr>
+        <w:t>identify with the employees as to the pain points the employees listed</w:t>
+      </w:r>
+      <w:r>
+        <w:rPr>
+          <w:rFonts w:eastAsia="Times New Roman"/>
+        </w:rPr>
+        <w:t>.</w:t>
       </w:r>
     </w:p>
     <w:p>
@@ -646,7 +827,19 @@
         <w:rPr>
           <w:rFonts w:eastAsia="Times New Roman"/>
         </w:rPr>
-        <w:t>I witnessed the issue that the employees were asked complicated questions about costumes and time periods while at the same time writing out the invoice and description of the costumes.</w:t>
+        <w:t>I witnessed the issue that the employees were asked complicated questions about costumes and t</w:t>
+      </w:r>
+      <w:r>
+        <w:rPr>
+          <w:rFonts w:eastAsia="Times New Roman"/>
+        </w:rPr>
+        <w:t xml:space="preserve">ime periods while the employees were </w:t>
+      </w:r>
+      <w:r>
+        <w:rPr>
+          <w:rFonts w:eastAsia="Times New Roman"/>
+        </w:rPr>
+        <w:t>writing out the invoice and description of the costumes.</w:t>
       </w:r>
     </w:p>
     <w:p>
@@ -683,7 +876,31 @@
         <w:rPr>
           <w:rFonts w:eastAsia="Times New Roman"/>
         </w:rPr>
-        <w:t>I researched other costume companies and what they were using to do inventory.  Most I found out did not do inventory electronically only on paper others use a limited point of sales system that is limited only to the cash register.</w:t>
+        <w:t>I researched other costume companies and what they were using to do inventory.  Most I found out did not do inventory electronically</w:t>
+      </w:r>
+      <w:r>
+        <w:rPr>
+          <w:rFonts w:eastAsia="Times New Roman"/>
+        </w:rPr>
+        <w:t>,</w:t>
+      </w:r>
+      <w:r>
+        <w:rPr>
+          <w:rFonts w:eastAsia="Times New Roman"/>
+        </w:rPr>
+        <w:t xml:space="preserve"> only on paper</w:t>
+      </w:r>
+      <w:r>
+        <w:rPr>
+          <w:rFonts w:eastAsia="Times New Roman"/>
+        </w:rPr>
+        <w:t>.  O</w:t>
+      </w:r>
+      <w:r>
+        <w:rPr>
+          <w:rFonts w:eastAsia="Times New Roman"/>
+        </w:rPr>
+        <w:t>thers use a limited point of sales system that is limited only to the cash register.</w:t>
       </w:r>
     </w:p>
     <w:p>
@@ -697,7 +914,19 @@
         <w:rPr>
           <w:rFonts w:eastAsia="Times New Roman"/>
         </w:rPr>
-        <w:t>The closet system that I found that addressed at least part of the needs of the costumes shop was a Point of Sales system that used a barcode gun and only put the inventory into the cash register.</w:t>
+        <w:t>The close</w:t>
+      </w:r>
+      <w:r>
+        <w:rPr>
+          <w:rFonts w:eastAsia="Times New Roman"/>
+        </w:rPr>
+        <w:t>s</w:t>
+      </w:r>
+      <w:r>
+        <w:rPr>
+          <w:rFonts w:eastAsia="Times New Roman"/>
+        </w:rPr>
+        <w:t>t system that I found that addressed at least part of the needs of the costumes shop was a Point of Sales system that used a barcode gun and only put the inventory into the cash register.</w:t>
       </w:r>
     </w:p>
     <w:p>
@@ -770,20 +999,38 @@
         <w:rPr>
           <w:rFonts w:eastAsia="Times New Roman"/>
         </w:rPr>
-        <w:t xml:space="preserve">rototypes through sketch and </w:t>
+        <w:t xml:space="preserve">rototypes through Sketch and </w:t>
       </w:r>
       <w:proofErr w:type="spellStart"/>
       <w:r>
         <w:rPr>
           <w:rFonts w:eastAsia="Times New Roman"/>
         </w:rPr>
-        <w:t>InV</w:t>
-      </w:r>
-      <w:r>
-        <w:rPr>
-          <w:rFonts w:eastAsia="Times New Roman"/>
-        </w:rPr>
-        <w:t>ison</w:t>
+        <w:t>I</w:t>
+      </w:r>
+      <w:r>
+        <w:rPr>
+          <w:rFonts w:eastAsia="Times New Roman"/>
+        </w:rPr>
+        <w:t>nV</w:t>
+      </w:r>
+      <w:r>
+        <w:rPr>
+          <w:rFonts w:eastAsia="Times New Roman"/>
+        </w:rPr>
+        <w:t>is</w:t>
+      </w:r>
+      <w:r>
+        <w:rPr>
+          <w:rFonts w:eastAsia="Times New Roman"/>
+        </w:rPr>
+        <w:t>i</w:t>
+      </w:r>
+      <w:r>
+        <w:rPr>
+          <w:rFonts w:eastAsia="Times New Roman"/>
+        </w:rPr>
+        <w:t>on</w:t>
       </w:r>
       <w:proofErr w:type="spellEnd"/>
       <w:r>
@@ -804,7 +1051,19 @@
         <w:rPr>
           <w:rFonts w:eastAsia="Times New Roman"/>
         </w:rPr>
-        <w:t>During the prototyping process, we discovered the importance of using colors as feedback.  Costume shops can be very bright or very dark but most defiantly cluttered. Big, large feedback that a step was completed such as photo taken or QR code was scanned was important.</w:t>
+        <w:t>During the prototyping process, we discovered the importance of using colors as feedback.  Costume shops can be very bright</w:t>
+      </w:r>
+      <w:r>
+        <w:rPr>
+          <w:rFonts w:eastAsia="Times New Roman"/>
+        </w:rPr>
+        <w:t xml:space="preserve"> or very dark but most definitely</w:t>
+      </w:r>
+      <w:r>
+        <w:rPr>
+          <w:rFonts w:eastAsia="Times New Roman"/>
+        </w:rPr>
+        <w:t xml:space="preserve"> cluttered. Big, large feedback that a step was completed such as photo taken or QR code was scanned was important.</w:t>
       </w:r>
     </w:p>
     <w:p>
@@ -830,6 +1089,7 @@
           <w:szCs w:val="22"/>
         </w:rPr>
       </w:pPr>
+      <w:bookmarkStart w:id="0" w:name="_GoBack"/>
       <w:r>
         <w:rPr>
           <w:sz w:val="22"/>
@@ -983,6 +1243,7 @@
         <w:t>This also provides the opportunity for the employee to type on the computer as opposed to the phone which can be very annoying for some people.</w:t>
       </w:r>
     </w:p>
+    <w:bookmarkEnd w:id="0"/>
     <w:p>
       <w:pPr>
         <w:pStyle w:val="Heading2"/>

</xml_diff>